<commit_message>
Relatorio e Alteracoes no projeto
</commit_message>
<xml_diff>
--- a/RelatorioTCC.docx
+++ b/RelatorioTCC.docx
@@ -515,13 +515,34 @@
           <w:szCs w:val="48"/>
         </w:rPr>
       </w:pPr>
-      <w:r>
+    </w:p>
+    <w:p>
+      <w:pPr>
         <w:rPr>
           <w:b/>
           <w:bCs/>
           <w:sz w:val="48"/>
           <w:szCs w:val="48"/>
         </w:rPr>
+      </w:pPr>
+    </w:p>
+    <w:p>
+      <w:pPr>
+        <w:rPr>
+          <w:b/>
+          <w:bCs/>
+          <w:sz w:val="48"/>
+          <w:szCs w:val="48"/>
+        </w:rPr>
+      </w:pPr>
+      <w:r>
+        <w:rPr>
+          <w:b/>
+          <w:bCs/>
+          <w:sz w:val="48"/>
+          <w:szCs w:val="48"/>
+        </w:rPr>
+        <w:lastRenderedPageBreak/>
         <w:t xml:space="preserve">Requisitos </w:t>
       </w:r>
       <w:r>
@@ -576,7 +597,6 @@
           <w:sz w:val="32"/>
           <w:szCs w:val="32"/>
         </w:rPr>
-        <w:lastRenderedPageBreak/>
         <w:t>Criação do CRUD Agenda</w:t>
       </w:r>
     </w:p>
@@ -1063,7 +1083,6 @@
           <w:sz w:val="48"/>
           <w:szCs w:val="48"/>
         </w:rPr>
-        <w:lastRenderedPageBreak/>
         <w:t>Cronograma de 18/02 a 10/05</w:t>
       </w:r>
     </w:p>

</xml_diff>